<commit_message>
Se agrega versión final de guia de usuario
Se agrega versión final de guia de usuario
Se corrige liga a repo en documentación
</commit_message>
<xml_diff>
--- a/Documentación biblioteca VDA/biblioteca_VDA.docx
+++ b/Documentación biblioteca VDA/biblioteca_VDA.docx
@@ -11150,7 +11150,7 @@
         <mc:AlternateContent>
           <mc:Choice Requires="wpg">
             <w:drawing>
-              <wp:anchor distT="0" distB="0" distL="114300" distR="114300" simplePos="0" relativeHeight="251711488" behindDoc="0" locked="0" layoutInCell="1" allowOverlap="1" wp14:anchorId="05F0EE97" wp14:editId="34F573EF">
+              <wp:anchor distT="0" distB="0" distL="114300" distR="114300" simplePos="0" relativeHeight="251711488" behindDoc="0" locked="0" layoutInCell="1" allowOverlap="1" wp14:anchorId="05F0EE97" wp14:editId="50295ACA">
                 <wp:simplePos x="0" y="0"/>
                 <wp:positionH relativeFrom="margin">
                   <wp:posOffset>1720215</wp:posOffset>
@@ -17699,8 +17699,8 @@
         <w:pStyle w:val="Ttulo2"/>
       </w:pPr>
       <w:bookmarkStart w:id="18" w:name="_Anexo._Extracto_de"/>
-      <w:bookmarkStart w:id="19" w:name="_Hlk192076350"/>
-      <w:bookmarkStart w:id="20" w:name="_Toc192148126"/>
+      <w:bookmarkStart w:id="19" w:name="_Toc192148126"/>
+      <w:bookmarkStart w:id="20" w:name="_Hlk192076350"/>
       <w:bookmarkEnd w:id="18"/>
       <w:r>
         <w:lastRenderedPageBreak/>
@@ -17715,9 +17715,9 @@
       <w:r>
         <w:t>”</w:t>
       </w:r>
-      <w:bookmarkEnd w:id="20"/>
-    </w:p>
-    <w:bookmarkEnd w:id="19"/>
+      <w:bookmarkEnd w:id="19"/>
+    </w:p>
+    <w:bookmarkEnd w:id="20"/>
     <w:p>
       <w:pPr>
         <w:spacing w:before="240"/>
@@ -18412,6 +18412,7 @@
       <w:r>
         <w:rPr>
           <w:rFonts w:ascii="Arial" w:hAnsi="Arial" w:cs="Arial"/>
+          <w:noProof/>
           <w:w w:val="115"/>
           <w:sz w:val="24"/>
           <w:szCs w:val="24"/>
@@ -18982,6 +18983,9 @@
         </w:rPr>
       </w:pPr>
       <w:r>
+        <w:rPr>
+          <w:noProof/>
+        </w:rPr>
         <w:lastRenderedPageBreak/>
         <w:drawing>
           <wp:inline distT="0" distB="0" distL="0" distR="0" wp14:anchorId="38160B5D" wp14:editId="6DE6C19C">
@@ -19389,6 +19393,7 @@
       <w:r>
         <w:rPr>
           <w:rFonts w:ascii="Arial" w:hAnsi="Arial" w:cs="Arial"/>
+          <w:noProof/>
           <w:w w:val="115"/>
           <w:sz w:val="24"/>
           <w:szCs w:val="24"/>
@@ -24638,6 +24643,7 @@
   <w:style w:type="character" w:default="1" w:styleId="Fuentedeprrafopredeter">
     <w:name w:val="Default Paragraph Font"/>
     <w:uiPriority w:val="1"/>
+    <w:semiHidden/>
     <w:unhideWhenUsed/>
   </w:style>
   <w:style w:type="table" w:default="1" w:styleId="Tablanormal">

</xml_diff>